<commit_message>
Fix Multiple tags format error #37
</commit_message>
<xml_diff>
--- a/samples/docx/TestIssue17.docx
+++ b/samples/docx/TestIssue17.docx
@@ -17,6 +17,42 @@
       </w:r>
       <w:r>
         <w:t>}</w:t>
+      </w:r>
+      <w:r>
+        <w:t xml:space="preserve"> is </w:t>
+      </w:r>
+      <w:r>
+        <w:rPr>
+          <w:color w:val="FF0000"/>
+        </w:rPr>
+        <w:t>red</w:t>
+      </w:r>
+      <w:r>
+        <w:rPr>
+          <w:color w:val="FF0000"/>
+        </w:rPr>
+        <w:t xml:space="preserve"> </w:t>
+      </w:r>
+      <w:r>
+        <w:rPr>
+          <w:color w:val="FF0000"/>
+          <w:highlight w:val="yellow"/>
+        </w:rPr>
+        <w:t>{{Co</w:t>
+      </w:r>
+      <w:r>
+        <w:rPr>
+          <w:color w:val="00B050"/>
+          <w:highlight w:val="yellow"/>
+        </w:rPr>
+        <w:t>ntent</w:t>
+      </w:r>
+      <w:r>
+        <w:rPr>
+          <w:color w:val="FF0000"/>
+          <w:highlight w:val="yellow"/>
+        </w:rPr>
+        <w:t>}}</w:t>
       </w:r>
     </w:p>
     <w:p/>

</xml_diff>